<commit_message>
nueva instalacion sin hacer cambios
</commit_message>
<xml_diff>
--- a/public/plantillas/Acta de matrimonio eclesiastico.docx
+++ b/public/plantillas/Acta de matrimonio eclesiastico.docx
@@ -201,7 +201,7 @@
             <w:pict>
               <v:rect id="shape_0" ID="Cuadro de texto 2" path="m0,0l-2147483645,0l-2147483645,-2147483646l0,-2147483646xe" fillcolor="white" stroked="f" o:allowincell="f" style="position:absolute;margin-left:164.95pt;margin-top:0.95pt;width:365.65pt;height:41.55pt;mso-wrap-style:square;v-text-anchor:top;mso-position-horizontal:right;mso-position-horizontal-relative:margin" wp14:anchorId="7CB7717C">
                 <v:fill o:detectmouseclick="t" type="solid" color2="black"/>
-                <v:stroke color="#3465a4" weight="9360" joinstyle="round" endcap="flat"/>
+                <v:stroke color="#3465a4" weight="9360" joinstyle="miter" endcap="flat"/>
                 <v:textbox>
                   <w:txbxContent>
                     <w:p>
@@ -613,16 +613,7 @@
           <w:sz w:val="24"/>
           <w:szCs w:val="24"/>
         </w:rPr>
-        <w:t>${nombre_1}</w:t>
-      </w:r>
-      <w:r>
-        <w:rPr>
-          <w:rFonts w:cs="Times New Roman" w:ascii="Times New Roman" w:hAnsi="Times New Roman"/>
-          <w:b/>
-          <w:sz w:val="24"/>
-          <w:szCs w:val="24"/>
-        </w:rPr>
-        <w:t>.</w:t>
+        <w:t>Nombre completo.</w:t>
       </w:r>
     </w:p>
     <w:p>
@@ -650,23 +641,7 @@
           <w:sz w:val="24"/>
           <w:szCs w:val="24"/>
         </w:rPr>
-        <w:t>${c</w:t>
-      </w:r>
-      <w:r>
-        <w:rPr>
-          <w:rFonts w:cs="Times New Roman" w:ascii="Times New Roman" w:hAnsi="Times New Roman"/>
-          <w:sz w:val="24"/>
-          <w:szCs w:val="24"/>
-        </w:rPr>
-        <w:t>iudad_</w:t>
-      </w:r>
-      <w:r>
-        <w:rPr>
-          <w:rFonts w:cs="Times New Roman" w:ascii="Times New Roman" w:hAnsi="Times New Roman"/>
-          <w:sz w:val="24"/>
-          <w:szCs w:val="24"/>
-        </w:rPr>
-        <w:t>1}</w:t>
+        <w:t>Ciudad</w:t>
       </w:r>
     </w:p>
     <w:p>
@@ -717,25 +692,16 @@
           <w:sz w:val="24"/>
           <w:szCs w:val="24"/>
         </w:rPr>
-        <w:t>${n</w:t>
-      </w:r>
-      <w:r>
-        <w:rPr>
-          <w:rFonts w:cs="Times New Roman" w:ascii="Times New Roman" w:hAnsi="Times New Roman"/>
-          <w:b/>
-          <w:sz w:val="24"/>
-          <w:szCs w:val="24"/>
-        </w:rPr>
-        <w:t>ombre_</w:t>
-      </w:r>
-      <w:r>
-        <w:rPr>
-          <w:rFonts w:cs="Times New Roman" w:ascii="Times New Roman" w:hAnsi="Times New Roman"/>
-          <w:b/>
-          <w:sz w:val="24"/>
-          <w:szCs w:val="24"/>
-        </w:rPr>
-        <w:t>2}</w:t>
+        <w:t>No</w:t>
+      </w:r>
+      <w:r>
+        <w:rPr>
+          <w:rFonts w:cs="Times New Roman" w:ascii="Times New Roman" w:hAnsi="Times New Roman"/>
+          <w:b/>
+          <w:sz w:val="24"/>
+          <w:szCs w:val="24"/>
+        </w:rPr>
+        <w:t>mbre completo</w:t>
       </w:r>
     </w:p>
     <w:p>
@@ -761,23 +727,7 @@
           <w:sz w:val="24"/>
           <w:szCs w:val="24"/>
         </w:rPr>
-        <w:t>${c</w:t>
-      </w:r>
-      <w:r>
-        <w:rPr>
-          <w:rFonts w:cs="Times New Roman" w:ascii="Times New Roman" w:hAnsi="Times New Roman"/>
-          <w:sz w:val="24"/>
-          <w:szCs w:val="24"/>
-        </w:rPr>
-        <w:t>iudad_</w:t>
-      </w:r>
-      <w:r>
-        <w:rPr>
-          <w:rFonts w:cs="Times New Roman" w:ascii="Times New Roman" w:hAnsi="Times New Roman"/>
-          <w:sz w:val="24"/>
-          <w:szCs w:val="24"/>
-        </w:rPr>
-        <w:t>2}</w:t>
+        <w:t>Ciudad</w:t>
       </w:r>
     </w:p>
     <w:p>
@@ -855,7 +805,25 @@
           <w:sz w:val="24"/>
           <w:szCs w:val="24"/>
         </w:rPr>
-        <w:t xml:space="preserve">20XX </w:t>
+        <w:t>2</w:t>
+      </w:r>
+      <w:r>
+        <w:rPr>
+          <w:rFonts w:cs="Times New Roman" w:ascii="Times New Roman" w:hAnsi="Times New Roman"/>
+          <w:b/>
+          <w:sz w:val="24"/>
+          <w:szCs w:val="24"/>
+        </w:rPr>
+        <w:t>0XX</w:t>
+      </w:r>
+      <w:r>
+        <w:rPr>
+          <w:rFonts w:cs="Times New Roman" w:ascii="Times New Roman" w:hAnsi="Times New Roman"/>
+          <w:b/>
+          <w:sz w:val="24"/>
+          <w:szCs w:val="24"/>
+        </w:rPr>
+        <w:t xml:space="preserve"> </w:t>
       </w:r>
     </w:p>
     <w:p>
@@ -942,15 +910,23 @@
           <w:sz w:val="24"/>
           <w:szCs w:val="24"/>
         </w:rPr>
-        <w:t>Del mes de</w:t>
-      </w:r>
-      <w:r>
-        <w:rPr>
-          <w:b/>
-          <w:sz w:val="24"/>
-          <w:szCs w:val="24"/>
-        </w:rPr>
-        <w:t xml:space="preserve"> Mes</w:t>
+        <w:t>Del  mes de</w:t>
+      </w:r>
+      <w:r>
+        <w:rPr>
+          <w:b/>
+          <w:sz w:val="24"/>
+          <w:szCs w:val="24"/>
+        </w:rPr>
+        <w:t xml:space="preserve"> </w:t>
+      </w:r>
+      <w:r>
+        <w:rPr>
+          <w:b/>
+          <w:sz w:val="24"/>
+          <w:szCs w:val="24"/>
+        </w:rPr>
+        <w:t>Mes</w:t>
       </w:r>
       <w:r>
         <w:rPr>
@@ -965,7 +941,15 @@
           <w:sz w:val="24"/>
           <w:szCs w:val="24"/>
         </w:rPr>
-        <w:t>202X</w:t>
+        <w:t>202</w:t>
+      </w:r>
+      <w:r>
+        <w:rPr>
+          <w:b/>
+          <w:sz w:val="24"/>
+          <w:szCs w:val="24"/>
+        </w:rPr>
+        <w:t>X</w:t>
       </w:r>
     </w:p>
     <w:p>
@@ -1572,7 +1556,6 @@
     <w:qFormat/>
     <w:pPr>
       <w:widowControl/>
-      <w:suppressAutoHyphens w:val="true"/>
       <w:bidi w:val="0"/>
       <w:spacing w:lineRule="auto" w:line="259" w:before="0" w:after="160"/>
       <w:jc w:val="left"/>
@@ -1728,7 +1711,6 @@
     <w:rsid w:val="00451189"/>
     <w:pPr>
       <w:widowControl/>
-      <w:suppressAutoHyphens w:val="true"/>
       <w:bidi w:val="0"/>
       <w:spacing w:lineRule="auto" w:line="240" w:before="0" w:after="0"/>
       <w:jc w:val="left"/>

</xml_diff>

<commit_message>
agregar plantillas matrimonio, comunion y fe de bautizo
</commit_message>
<xml_diff>
--- a/public/plantillas/Acta de matrimonio eclesiastico.docx
+++ b/public/plantillas/Acta de matrimonio eclesiastico.docx
@@ -201,7 +201,7 @@
             <w:pict>
               <v:rect id="shape_0" ID="Cuadro de texto 2" path="m0,0l-2147483645,0l-2147483645,-2147483646l0,-2147483646xe" fillcolor="white" stroked="f" o:allowincell="f" style="position:absolute;margin-left:164.95pt;margin-top:0.95pt;width:365.65pt;height:41.55pt;mso-wrap-style:square;v-text-anchor:top;mso-position-horizontal:right;mso-position-horizontal-relative:margin" wp14:anchorId="7CB7717C">
                 <v:fill o:detectmouseclick="t" type="solid" color2="black"/>
-                <v:stroke color="#3465a4" weight="9360" joinstyle="miter" endcap="flat"/>
+                <v:stroke color="#3465a4" weight="9360" joinstyle="round" endcap="flat"/>
                 <v:textbox>
                   <w:txbxContent>
                     <w:p>
@@ -391,12 +391,17 @@
         <w:pStyle w:val="Normal"/>
         <w:jc w:val="center"/>
         <w:rPr>
-          <w:sz w:val="24"/>
-          <w:szCs w:val="24"/>
-        </w:rPr>
-      </w:pPr>
-      <w:r>
-        <w:rPr>
+          <w:rFonts w:ascii="Times New Roman" w:hAnsi="Times New Roman"/>
+          <w:b/>
+          <w:b/>
+          <w:bCs/>
+        </w:rPr>
+      </w:pPr>
+      <w:r>
+        <w:rPr>
+          <w:rFonts w:ascii="Times New Roman" w:hAnsi="Times New Roman"/>
+          <w:b/>
+          <w:bCs/>
           <w:sz w:val="24"/>
           <w:szCs w:val="24"/>
         </w:rPr>
@@ -473,10 +478,20 @@
         <w:rPr>
           <w:rFonts w:cs="Times New Roman" w:ascii="Times New Roman" w:hAnsi="Times New Roman"/>
           <w:b/>
-          <w:sz w:val="24"/>
-          <w:szCs w:val="24"/>
-        </w:rPr>
-        <w:t xml:space="preserve">10 </w:t>
+          <w:bCs/>
+          <w:sz w:val="24"/>
+          <w:szCs w:val="24"/>
+        </w:rPr>
+        <w:t>${numero_libro}</w:t>
+      </w:r>
+      <w:r>
+        <w:rPr>
+          <w:rFonts w:cs="Times New Roman" w:ascii="Times New Roman" w:hAnsi="Times New Roman"/>
+          <w:b/>
+          <w:sz w:val="24"/>
+          <w:szCs w:val="24"/>
+        </w:rPr>
+        <w:t xml:space="preserve"> </w:t>
       </w:r>
       <w:r>
         <w:rPr>
@@ -490,10 +505,20 @@
         <w:rPr>
           <w:rFonts w:cs="Times New Roman" w:ascii="Times New Roman" w:hAnsi="Times New Roman"/>
           <w:b/>
-          <w:sz w:val="24"/>
-          <w:szCs w:val="24"/>
-        </w:rPr>
-        <w:t xml:space="preserve">191 </w:t>
+          <w:bCs/>
+          <w:sz w:val="24"/>
+          <w:szCs w:val="24"/>
+        </w:rPr>
+        <w:t>${numero_pagina}</w:t>
+      </w:r>
+      <w:r>
+        <w:rPr>
+          <w:rFonts w:cs="Times New Roman" w:ascii="Times New Roman" w:hAnsi="Times New Roman"/>
+          <w:b/>
+          <w:sz w:val="24"/>
+          <w:szCs w:val="24"/>
+        </w:rPr>
+        <w:t xml:space="preserve"> </w:t>
       </w:r>
       <w:r>
         <w:rPr>
@@ -510,7 +535,7 @@
           <w:sz w:val="24"/>
           <w:szCs w:val="24"/>
         </w:rPr>
-        <w:t>382</w:t>
+        <w:t>${numero_marginal}</w:t>
       </w:r>
       <w:r>
         <w:rPr>
@@ -610,10 +635,20 @@
         <w:rPr>
           <w:rFonts w:cs="Times New Roman" w:ascii="Times New Roman" w:hAnsi="Times New Roman"/>
           <w:b/>
-          <w:sz w:val="24"/>
-          <w:szCs w:val="24"/>
-        </w:rPr>
-        <w:t>Nombre completo.</w:t>
+          <w:bCs/>
+          <w:sz w:val="24"/>
+          <w:szCs w:val="24"/>
+        </w:rPr>
+        <w:t>${contrayente_1}</w:t>
+      </w:r>
+      <w:r>
+        <w:rPr>
+          <w:rFonts w:cs="Times New Roman" w:ascii="Times New Roman" w:hAnsi="Times New Roman"/>
+          <w:b/>
+          <w:sz w:val="24"/>
+          <w:szCs w:val="24"/>
+        </w:rPr>
+        <w:t>.</w:t>
       </w:r>
     </w:p>
     <w:p>
@@ -633,15 +668,7 @@
           <w:sz w:val="24"/>
           <w:szCs w:val="24"/>
         </w:rPr>
-        <w:t xml:space="preserve">Natural de: </w:t>
-      </w:r>
-      <w:r>
-        <w:rPr>
-          <w:rFonts w:cs="Times New Roman" w:ascii="Times New Roman" w:hAnsi="Times New Roman"/>
-          <w:sz w:val="24"/>
-          <w:szCs w:val="24"/>
-        </w:rPr>
-        <w:t>Ciudad</w:t>
+        <w:t>Natural de: ${municipio_contrayente_1}.</w:t>
       </w:r>
     </w:p>
     <w:p>
@@ -692,16 +719,7 @@
           <w:sz w:val="24"/>
           <w:szCs w:val="24"/>
         </w:rPr>
-        <w:t>No</w:t>
-      </w:r>
-      <w:r>
-        <w:rPr>
-          <w:rFonts w:cs="Times New Roman" w:ascii="Times New Roman" w:hAnsi="Times New Roman"/>
-          <w:b/>
-          <w:sz w:val="24"/>
-          <w:szCs w:val="24"/>
-        </w:rPr>
-        <w:t>mbre completo</w:t>
+        <w:t>${contrayente_2}.</w:t>
       </w:r>
     </w:p>
     <w:p>
@@ -719,15 +737,7 @@
           <w:sz w:val="24"/>
           <w:szCs w:val="24"/>
         </w:rPr>
-        <w:t xml:space="preserve">Natural de: </w:t>
-      </w:r>
-      <w:r>
-        <w:rPr>
-          <w:rFonts w:cs="Times New Roman" w:ascii="Times New Roman" w:hAnsi="Times New Roman"/>
-          <w:sz w:val="24"/>
-          <w:szCs w:val="24"/>
-        </w:rPr>
-        <w:t>Ciudad</w:t>
+        <w:t>Natural de: ${municipio_contrayente_2}.</w:t>
       </w:r>
     </w:p>
     <w:p>
@@ -771,7 +781,7 @@
           <w:sz w:val="24"/>
           <w:szCs w:val="24"/>
         </w:rPr>
-        <w:t>XX</w:t>
+        <w:t>${dia_matrimonio}</w:t>
       </w:r>
       <w:r>
         <w:rPr>
@@ -785,36 +795,11 @@
         <w:rPr>
           <w:rFonts w:cs="Times New Roman" w:ascii="Times New Roman" w:hAnsi="Times New Roman"/>
           <w:b/>
-          <w:sz w:val="24"/>
-          <w:szCs w:val="24"/>
-        </w:rPr>
-        <w:t xml:space="preserve">Noviembre </w:t>
-      </w:r>
-      <w:r>
-        <w:rPr>
-          <w:rFonts w:cs="Times New Roman" w:ascii="Times New Roman" w:hAnsi="Times New Roman"/>
-          <w:sz w:val="24"/>
-          <w:szCs w:val="24"/>
-        </w:rPr>
-        <w:t xml:space="preserve">del  </w:t>
-      </w:r>
-      <w:r>
-        <w:rPr>
-          <w:rFonts w:cs="Times New Roman" w:ascii="Times New Roman" w:hAnsi="Times New Roman"/>
-          <w:b/>
-          <w:sz w:val="24"/>
-          <w:szCs w:val="24"/>
-        </w:rPr>
-        <w:t>2</w:t>
-      </w:r>
-      <w:r>
-        <w:rPr>
-          <w:rFonts w:cs="Times New Roman" w:ascii="Times New Roman" w:hAnsi="Times New Roman"/>
-          <w:b/>
-          <w:sz w:val="24"/>
-          <w:szCs w:val="24"/>
-        </w:rPr>
-        <w:t>0XX</w:t>
+          <w:bCs/>
+          <w:sz w:val="24"/>
+          <w:szCs w:val="24"/>
+        </w:rPr>
+        <w:t>${mes_matrimonio}</w:t>
       </w:r>
       <w:r>
         <w:rPr>
@@ -825,17 +810,35 @@
         </w:rPr>
         <w:t xml:space="preserve"> </w:t>
       </w:r>
-    </w:p>
-    <w:p>
-      <w:pPr>
-        <w:pStyle w:val="Normal"/>
-        <w:rPr>
-          <w:sz w:val="24"/>
-          <w:szCs w:val="24"/>
-        </w:rPr>
-      </w:pPr>
-      <w:r>
-        <w:rPr>
+      <w:r>
+        <w:rPr>
+          <w:rFonts w:cs="Times New Roman" w:ascii="Times New Roman" w:hAnsi="Times New Roman"/>
+          <w:sz w:val="24"/>
+          <w:szCs w:val="24"/>
+        </w:rPr>
+        <w:t xml:space="preserve">del </w:t>
+      </w:r>
+      <w:r>
+        <w:rPr>
+          <w:rFonts w:cs="Times New Roman" w:ascii="Times New Roman" w:hAnsi="Times New Roman"/>
+          <w:b/>
+          <w:bCs/>
+          <w:sz w:val="24"/>
+          <w:szCs w:val="24"/>
+        </w:rPr>
+        <w:t>${ano_matrimonio}.</w:t>
+      </w:r>
+    </w:p>
+    <w:p>
+      <w:pPr>
+        <w:pStyle w:val="Normal"/>
+        <w:rPr>
+          <w:rFonts w:ascii="Times New Roman" w:hAnsi="Times New Roman"/>
+        </w:rPr>
+      </w:pPr>
+      <w:r>
+        <w:rPr>
+          <w:rFonts w:ascii="Times New Roman" w:hAnsi="Times New Roman"/>
           <w:sz w:val="24"/>
           <w:szCs w:val="24"/>
         </w:rPr>
@@ -843,11 +846,21 @@
       </w:r>
       <w:r>
         <w:rPr>
-          <w:b/>
-          <w:sz w:val="24"/>
-          <w:szCs w:val="24"/>
-        </w:rPr>
-        <w:t>.  BENITO RAMÍREZ</w:t>
+          <w:rFonts w:ascii="Times New Roman" w:hAnsi="Times New Roman"/>
+          <w:b/>
+          <w:sz w:val="24"/>
+          <w:szCs w:val="24"/>
+        </w:rPr>
+        <w:t xml:space="preserve">. </w:t>
+      </w:r>
+      <w:r>
+        <w:rPr>
+          <w:rFonts w:cs="Times New Roman" w:ascii="Times New Roman" w:hAnsi="Times New Roman"/>
+          <w:b/>
+          <w:sz w:val="24"/>
+          <w:szCs w:val="24"/>
+        </w:rPr>
+        <w:t>${ministro}.</w:t>
       </w:r>
     </w:p>
     <w:p>
@@ -855,27 +868,29 @@
         <w:pStyle w:val="Normal"/>
         <w:jc w:val="center"/>
         <w:rPr>
-          <w:sz w:val="24"/>
-          <w:szCs w:val="24"/>
-        </w:rPr>
-      </w:pPr>
-      <w:r>
-        <w:rPr>
-          <w:sz w:val="24"/>
-          <w:szCs w:val="24"/>
-        </w:rPr>
-      </w:r>
-    </w:p>
-    <w:p>
-      <w:pPr>
-        <w:pStyle w:val="Normal"/>
-        <w:rPr>
-          <w:sz w:val="24"/>
-          <w:szCs w:val="24"/>
-        </w:rPr>
-      </w:pPr>
-      <w:r>
-        <w:rPr>
+          <w:rFonts w:ascii="Times New Roman" w:hAnsi="Times New Roman"/>
+          <w:sz w:val="24"/>
+          <w:szCs w:val="24"/>
+        </w:rPr>
+      </w:pPr>
+      <w:r>
+        <w:rPr>
+          <w:rFonts w:ascii="Times New Roman" w:hAnsi="Times New Roman"/>
+          <w:sz w:val="24"/>
+          <w:szCs w:val="24"/>
+        </w:rPr>
+      </w:r>
+    </w:p>
+    <w:p>
+      <w:pPr>
+        <w:pStyle w:val="Normal"/>
+        <w:rPr>
+          <w:rFonts w:ascii="Times New Roman" w:hAnsi="Times New Roman"/>
+        </w:rPr>
+      </w:pPr>
+      <w:r>
+        <w:rPr>
+          <w:rFonts w:ascii="Times New Roman" w:hAnsi="Times New Roman"/>
           <w:sz w:val="24"/>
           <w:szCs w:val="24"/>
         </w:rPr>
@@ -883,14 +898,16 @@
       </w:r>
       <w:r>
         <w:rPr>
-          <w:b/>
-          <w:sz w:val="24"/>
-          <w:szCs w:val="24"/>
-        </w:rPr>
-        <w:t xml:space="preserve">28 </w:t>
-      </w:r>
-      <w:r>
-        <w:rPr>
+          <w:rFonts w:cs="Times New Roman" w:ascii="Times New Roman" w:hAnsi="Times New Roman"/>
+          <w:b/>
+          <w:sz w:val="24"/>
+          <w:szCs w:val="24"/>
+        </w:rPr>
+        <w:t xml:space="preserve">${dia_expedicion} </w:t>
+      </w:r>
+      <w:r>
+        <w:rPr>
+          <w:rFonts w:ascii="Times New Roman" w:hAnsi="Times New Roman"/>
           <w:sz w:val="24"/>
           <w:szCs w:val="24"/>
         </w:rPr>
@@ -901,12 +918,12 @@
       <w:pPr>
         <w:pStyle w:val="Normal"/>
         <w:rPr>
-          <w:sz w:val="24"/>
-          <w:szCs w:val="24"/>
-        </w:rPr>
-      </w:pPr>
-      <w:r>
-        <w:rPr>
+          <w:rFonts w:ascii="Times New Roman" w:hAnsi="Times New Roman"/>
+        </w:rPr>
+      </w:pPr>
+      <w:r>
+        <w:rPr>
+          <w:rFonts w:ascii="Times New Roman" w:hAnsi="Times New Roman"/>
           <w:sz w:val="24"/>
           <w:szCs w:val="24"/>
         </w:rPr>
@@ -914,6 +931,7 @@
       </w:r>
       <w:r>
         <w:rPr>
+          <w:rFonts w:ascii="Times New Roman" w:hAnsi="Times New Roman"/>
           <w:b/>
           <w:sz w:val="24"/>
           <w:szCs w:val="24"/>
@@ -922,14 +940,16 @@
       </w:r>
       <w:r>
         <w:rPr>
-          <w:b/>
-          <w:sz w:val="24"/>
-          <w:szCs w:val="24"/>
-        </w:rPr>
-        <w:t>Mes</w:t>
-      </w:r>
-      <w:r>
-        <w:rPr>
+          <w:rFonts w:cs="Times New Roman" w:ascii="Times New Roman" w:hAnsi="Times New Roman"/>
+          <w:b/>
+          <w:sz w:val="24"/>
+          <w:szCs w:val="24"/>
+        </w:rPr>
+        <w:t>${mes_expedicion}</w:t>
+      </w:r>
+      <w:r>
+        <w:rPr>
+          <w:rFonts w:ascii="Times New Roman" w:hAnsi="Times New Roman"/>
           <w:sz w:val="24"/>
           <w:szCs w:val="24"/>
         </w:rPr>
@@ -937,19 +957,12 @@
       </w:r>
       <w:r>
         <w:rPr>
-          <w:b/>
-          <w:sz w:val="24"/>
-          <w:szCs w:val="24"/>
-        </w:rPr>
-        <w:t>202</w:t>
-      </w:r>
-      <w:r>
-        <w:rPr>
-          <w:b/>
-          <w:sz w:val="24"/>
-          <w:szCs w:val="24"/>
-        </w:rPr>
-        <w:t>X</w:t>
+          <w:rFonts w:cs="Times New Roman" w:ascii="Times New Roman" w:hAnsi="Times New Roman"/>
+          <w:b/>
+          <w:sz w:val="24"/>
+          <w:szCs w:val="24"/>
+        </w:rPr>
+        <w:t>${ano_expedicion}</w:t>
       </w:r>
     </w:p>
     <w:p>
@@ -1055,7 +1068,7 @@
           <w:sz w:val="24"/>
           <w:szCs w:val="24"/>
         </w:rPr>
-        <w:t>Pbro. Hedson Brizuela</w:t>
+        <w:t>Pbro. ${ministro_certifica}</w:t>
       </w:r>
     </w:p>
     <w:p>
@@ -1075,23 +1088,6 @@
           <w:szCs w:val="24"/>
         </w:rPr>
         <w:t>Administrador Parroquial</w:t>
-      </w:r>
-    </w:p>
-    <w:p>
-      <w:pPr>
-        <w:pStyle w:val="Normal"/>
-        <w:tabs>
-          <w:tab w:val="clear" w:pos="708"/>
-          <w:tab w:val="left" w:pos="6263" w:leader="none"/>
-        </w:tabs>
-        <w:spacing w:before="0" w:after="160"/>
-        <w:rPr>
-          <w:sz w:val="24"/>
-          <w:szCs w:val="24"/>
-        </w:rPr>
-      </w:pPr>
-      <w:r>
-        <w:rPr/>
       </w:r>
     </w:p>
     <w:sectPr>
@@ -1556,6 +1552,7 @@
     <w:qFormat/>
     <w:pPr>
       <w:widowControl/>
+      <w:suppressAutoHyphens w:val="true"/>
       <w:bidi w:val="0"/>
       <w:spacing w:lineRule="auto" w:line="259" w:before="0" w:after="160"/>
       <w:jc w:val="left"/>
@@ -1711,6 +1708,7 @@
     <w:rsid w:val="00451189"/>
     <w:pPr>
       <w:widowControl/>
+      <w:suppressAutoHyphens w:val="true"/>
       <w:bidi w:val="0"/>
       <w:spacing w:lineRule="auto" w:line="240" w:before="0" w:after="0"/>
       <w:jc w:val="left"/>

</xml_diff>